<commit_message>
PHP基础 - [ exception简单操作 ]
</commit_message>
<xml_diff>
--- a/CurriculumVitae/个人简历 - 前端.docx
+++ b/CurriculumVitae/个人简历 - 前端.docx
@@ -127,8 +127,6 @@
                               </w:rPr>
                               <w:t>163</w:t>
                             </w:r>
-                            <w:bookmarkStart w:id="0" w:name="_GoBack"/>
-                            <w:bookmarkEnd w:id="0"/>
                             <w:r>
                               <w:rPr>
                                 <w:color w:val="EAEAEA"/>
@@ -259,8 +257,6 @@
                         </w:rPr>
                         <w:t>163</w:t>
                       </w:r>
-                      <w:bookmarkStart w:id="1" w:name="_GoBack"/>
-                      <w:bookmarkEnd w:id="1"/>
                       <w:r>
                         <w:rPr>
                           <w:color w:val="EAEAEA"/>
@@ -1424,7 +1420,7 @@
           </mc:Choice>
           <mc:Fallback>
             <w:pict>
-              <v:group w14:anchorId="2C20C11A" id="组合 28" o:spid="_x0000_s1026" style="position:absolute;left:0;text-align:left;margin-left:68.25pt;margin-top:.75pt;width:198.25pt;height:38.55pt;z-index:251661824;mso-height-relative:margin" coordsize="25178,4898" o:gfxdata="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">
+              <v:group w14:anchorId="21261B59" id="组合 28" o:spid="_x0000_s1026" style="position:absolute;left:0;text-align:left;margin-left:68.25pt;margin-top:.75pt;width:198.25pt;height:38.55pt;z-index:251661824;mso-height-relative:margin" coordsize="25178,4898" o:gfxdata="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">
                 <v:shape id="KSO_Shape" o:spid="_x0000_s1027" style="position:absolute;left:475;width:1216;height:2194;visibility:visible;mso-wrap-style:square;v-text-anchor:middle" coordsize="559792,955625" o:gfxdata="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" path="m279896,194422v-111236,,-201411,90174,-201411,201411c78485,507069,168660,597244,279896,597244v111237,,201411,-90175,201411,-201411c481307,284596,391133,194422,279896,194422xm279896,c381198,-1,482501,38646,559792,115937v154583,154582,154583,405209,,559792l279896,955625,,675729c-154583,521146,-154583,270519,,115937,77291,38646,178594,-1,279896,xe" fillcolor="#99e3ff [3032]" stroked="f">
                   <v:fill color2="#8ee0ff [3176]" rotate="t" colors="0 #a2e6ff;.5 #8ee4ff;1 #75cee5" focus="100%" type="gradient">
                     <o:fill v:ext="view" type="gradientUnscaled"/>
@@ -1819,7 +1815,7 @@
           </mc:Choice>
           <mc:Fallback>
             <w:pict>
-              <v:shape w14:anchorId="6B897508" id="矩形: 圆顶角 4" o:spid="_x0000_s1026" style="position:absolute;left:0;text-align:left;margin-left:-182pt;margin-top:-4.65pt;width:721.8pt;height:56.95pt;z-index:251657728;visibility:visible;mso-wrap-style:square;mso-height-percent:0;mso-wrap-distance-left:9pt;mso-wrap-distance-top:0;mso-wrap-distance-right:9pt;mso-wrap-distance-bottom:0;mso-position-horizontal:absolute;mso-position-horizontal-relative:text;mso-position-vertical:absolute;mso-position-vertical-relative:text;mso-height-percent:0;mso-height-relative:margin;v-text-anchor:middle" coordsize="9166860,723265" o:gfxdata="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" path="m120547,l9046313,v66576,,120547,53971,120547,120547l9166860,723265r,l,723265r,l,120547c,53971,53971,,120547,xe" fillcolor="#3bc9ff [3033]" stroked="f">
+              <v:shape w14:anchorId="4B7243E3" id="矩形: 圆顶角 4" o:spid="_x0000_s1026" style="position:absolute;left:0;text-align:left;margin-left:-182pt;margin-top:-4.65pt;width:721.8pt;height:56.95pt;z-index:251657728;visibility:visible;mso-wrap-style:square;mso-height-percent:0;mso-wrap-distance-left:9pt;mso-wrap-distance-top:0;mso-wrap-distance-right:9pt;mso-wrap-distance-bottom:0;mso-position-horizontal:absolute;mso-position-horizontal-relative:text;mso-position-vertical:absolute;mso-position-vertical-relative:text;mso-height-percent:0;mso-height-relative:margin;v-text-anchor:middle" coordsize="9166860,723265" o:gfxdata="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" path="m120547,l9046313,v66576,,120547,53971,120547,120547l9166860,723265r,l,723265r,l,120547c,53971,53971,,120547,xe" fillcolor="#3bc9ff [3033]" stroked="f">
                 <v:fill color2="#2ac5ff [3177]" rotate="t" colors="0 #54ceff;.5 #24ccff;1 #12bae5" focus="100%" type="gradient">
                   <o:fill v:ext="view" type="gradientUnscaled"/>
                 </v:fill>
@@ -2154,13 +2150,24 @@
                             </w:r>
                             <w:r>
                               <w:rPr>
-                                <w:rFonts w:ascii="微软雅黑" w:hAnsi="微软雅黑"/>
-                                <w:color w:val="595959" w:themeColor="text1" w:themeTint="A6"/>
-                                <w:kern w:val="24"/>
-                                <w:sz w:val="22"/>
-                              </w:rPr>
-                              <w:t>工程师</w:t>
-                            </w:r>
+                                <w:rFonts w:ascii="微软雅黑" w:hAnsi="微软雅黑" w:hint="eastAsia"/>
+                                <w:color w:val="595959" w:themeColor="text1" w:themeTint="A6"/>
+                                <w:kern w:val="24"/>
+                                <w:sz w:val="22"/>
+                              </w:rPr>
+                              <w:t>实习</w:t>
+                            </w:r>
+                            <w:r>
+                              <w:rPr>
+                                <w:rFonts w:ascii="微软雅黑" w:hAnsi="微软雅黑" w:hint="eastAsia"/>
+                                <w:color w:val="595959" w:themeColor="text1" w:themeTint="A6"/>
+                                <w:kern w:val="24"/>
+                                <w:sz w:val="22"/>
+                              </w:rPr>
+                              <w:t>生</w:t>
+                            </w:r>
+                            <w:bookmarkStart w:id="0" w:name="_GoBack"/>
+                            <w:bookmarkEnd w:id="0"/>
                             <w:r>
                               <w:rPr>
                                 <w:rFonts w:ascii="微软雅黑" w:hAnsi="微软雅黑" w:hint="eastAsia"/>
@@ -2251,13 +2258,24 @@
                       </w:r>
                       <w:r>
                         <w:rPr>
-                          <w:rFonts w:ascii="微软雅黑" w:hAnsi="微软雅黑"/>
-                          <w:color w:val="595959" w:themeColor="text1" w:themeTint="A6"/>
-                          <w:kern w:val="24"/>
-                          <w:sz w:val="22"/>
-                        </w:rPr>
-                        <w:t>工程师</w:t>
-                      </w:r>
+                          <w:rFonts w:ascii="微软雅黑" w:hAnsi="微软雅黑" w:hint="eastAsia"/>
+                          <w:color w:val="595959" w:themeColor="text1" w:themeTint="A6"/>
+                          <w:kern w:val="24"/>
+                          <w:sz w:val="22"/>
+                        </w:rPr>
+                        <w:t>实习</w:t>
+                      </w:r>
+                      <w:r>
+                        <w:rPr>
+                          <w:rFonts w:ascii="微软雅黑" w:hAnsi="微软雅黑" w:hint="eastAsia"/>
+                          <w:color w:val="595959" w:themeColor="text1" w:themeTint="A6"/>
+                          <w:kern w:val="24"/>
+                          <w:sz w:val="22"/>
+                        </w:rPr>
+                        <w:t>生</w:t>
+                      </w:r>
+                      <w:bookmarkStart w:id="1" w:name="_GoBack"/>
+                      <w:bookmarkEnd w:id="1"/>
                       <w:r>
                         <w:rPr>
                           <w:rFonts w:ascii="微软雅黑" w:hAnsi="微软雅黑" w:hint="eastAsia"/>
@@ -5115,7 +5133,7 @@
           </mc:Choice>
           <mc:Fallback>
             <w:pict>
-              <v:shape w14:anchorId="304DC89E" id="箭头: 十字 45" o:spid="_x0000_s1026" style="position:absolute;left:0;text-align:left;margin-left:-28.25pt;margin-top:304.8pt;width:20.65pt;height:20.65pt;z-index:251859456;visibility:visible;mso-wrap-style:square;mso-width-percent:0;mso-height-percent:0;mso-wrap-distance-left:9pt;mso-wrap-distance-top:0;mso-wrap-distance-right:9pt;mso-wrap-distance-bottom:0;mso-position-horizontal:absolute;mso-position-horizontal-relative:text;mso-position-vertical:absolute;mso-position-vertical-relative:text;mso-width-percent:0;mso-height-percent:0;mso-width-relative:margin;mso-height-relative:margin;v-text-anchor:middle" coordsize="262255,262255" o:gfxdata="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" path="m,131128l75440,96769r,8142l104911,104911r,-29471l96769,75440,131128,r34358,75440l157344,75440r,29471l186815,104911r,-8142l262255,131128r-75440,34358l186815,157344r-29471,l157344,186815r8142,l131128,262255,96769,186815r8142,l104911,157344r-29471,l75440,165486,,131128xe" fillcolor="#3bc9ff [3033]" stroked="f">
+              <v:shape w14:anchorId="018C2A3A" id="箭头: 十字 45" o:spid="_x0000_s1026" style="position:absolute;left:0;text-align:left;margin-left:-28.25pt;margin-top:304.8pt;width:20.65pt;height:20.65pt;z-index:251859456;visibility:visible;mso-wrap-style:square;mso-width-percent:0;mso-height-percent:0;mso-wrap-distance-left:9pt;mso-wrap-distance-top:0;mso-wrap-distance-right:9pt;mso-wrap-distance-bottom:0;mso-position-horizontal:absolute;mso-position-horizontal-relative:text;mso-position-vertical:absolute;mso-position-vertical-relative:text;mso-width-percent:0;mso-height-percent:0;mso-width-relative:margin;mso-height-relative:margin;v-text-anchor:middle" coordsize="262255,262255" o:gfxdata="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" path="m,131128l75440,96769r,8142l104911,104911r,-29471l96769,75440,131128,r34358,75440l157344,75440r,29471l186815,104911r,-8142l262255,131128r-75440,34358l186815,157344r-29471,l157344,186815r8142,l131128,262255,96769,186815r8142,l104911,157344r-29471,l75440,165486,,131128xe" fillcolor="#3bc9ff [3033]" stroked="f">
                 <v:fill color2="#2ac5ff [3177]" rotate="t" colors="0 #54ceff;.5 #24ccff;1 #12bae5" focus="100%" type="gradient">
                   <o:fill v:ext="view" type="gradientUnscaled"/>
                 </v:fill>
@@ -9635,7 +9653,7 @@
           </mc:Choice>
           <mc:Fallback>
             <w:pict>
-              <v:rect w14:anchorId="4C9C9846" id="矩形 5" o:spid="_x0000_s1026" style="position:absolute;left:0;text-align:left;margin-left:-65.4pt;margin-top:46.65pt;width:545.7pt;height:693pt;z-index:251662848;visibility:visible;mso-wrap-style:square;mso-width-percent:0;mso-height-percent:0;mso-wrap-distance-left:9pt;mso-wrap-distance-top:0;mso-wrap-distance-right:9pt;mso-wrap-distance-bottom:0;mso-position-horizontal:absolute;mso-position-horizontal-relative:margin;mso-position-vertical:absolute;mso-position-vertical-relative:text;mso-width-percent:0;mso-height-percent:0;mso-width-relative:margin;mso-height-relative:margin;v-text-anchor:middle" o:gfxdata="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" filled="f" strokecolor="#00b0f0 [3207]">
+              <v:rect w14:anchorId="6686C9CD" id="矩形 5" o:spid="_x0000_s1026" style="position:absolute;left:0;text-align:left;margin-left:-65.4pt;margin-top:46.65pt;width:545.7pt;height:693pt;z-index:251662848;visibility:visible;mso-wrap-style:square;mso-width-percent:0;mso-height-percent:0;mso-wrap-distance-left:9pt;mso-wrap-distance-top:0;mso-wrap-distance-right:9pt;mso-wrap-distance-bottom:0;mso-position-horizontal:absolute;mso-position-horizontal-relative:margin;mso-position-vertical:absolute;mso-position-vertical-relative:text;mso-width-percent:0;mso-height-percent:0;mso-width-relative:margin;mso-height-relative:margin;v-text-anchor:middle" o:gfxdata="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" filled="f" strokecolor="#00b0f0 [3207]">
                 <v:stroke joinstyle="round"/>
                 <w10:wrap anchorx="margin"/>
               </v:rect>
@@ -9758,7 +9776,7 @@
           </mc:Choice>
           <mc:Fallback>
             <w:pict>
-              <v:group w14:anchorId="46B03D84" id="组合 3" o:spid="_x0000_s1026" style="position:absolute;left:0;text-align:left;margin-left:-66.2pt;margin-top:46.55pt;width:546.3pt;height:44.8pt;z-index:251652608;mso-position-horizontal-relative:margin;mso-height-relative:margin" coordsize="64652,5689" o:gfxdata="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">
+              <v:group w14:anchorId="08605647" id="组合 3" o:spid="_x0000_s1026" style="position:absolute;left:0;text-align:left;margin-left:-66.2pt;margin-top:46.55pt;width:546.3pt;height:44.8pt;z-index:251652608;mso-position-horizontal-relative:margin;mso-height-relative:margin" coordsize="64652,5689" o:gfxdata="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">
                 <v:shape id="半闭框 30" o:spid="_x0000_s1027" style="position:absolute;width:5689;height:5689;visibility:visible;mso-wrap-style:square;v-text-anchor:middle" coordsize="568960,568960" o:gfxdata="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" path="m,l568960,,491451,77509r-413942,l77509,491451,,568960,,xe" fillcolor="#3bc9ff [3033]" stroked="f">
                   <v:fill color2="#2ac5ff [3177]" rotate="t" colors="0 #54ceff;.5 #24ccff;1 #12bae5" focus="100%" type="gradient">
                     <o:fill v:ext="view" type="gradientUnscaled"/>
@@ -9893,7 +9911,7 @@
           </mc:Choice>
           <mc:Fallback>
             <w:pict>
-              <v:group w14:anchorId="54985A2D" id="组合 2" o:spid="_x0000_s1026" style="position:absolute;left:0;text-align:left;margin-left:-64.75pt;margin-top:694.75pt;width:544.8pt;height:44.8pt;z-index:251653632;mso-position-horizontal-relative:margin" coordsize="64652,5689" o:gfxdata="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">
+              <v:group w14:anchorId="1783DB8D" id="组合 2" o:spid="_x0000_s1026" style="position:absolute;left:0;text-align:left;margin-left:-64.75pt;margin-top:694.75pt;width:544.8pt;height:44.8pt;z-index:251653632;mso-position-horizontal-relative:margin" coordsize="64652,5689" o:gfxdata="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">
                 <v:shape id="半闭框 32" o:spid="_x0000_s1027" style="position:absolute;width:5689;height:5689;flip:y;visibility:visible;mso-wrap-style:square;v-text-anchor:middle" coordsize="568960,568960" o:gfxdata="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" path="m,l568960,,491451,77509r-413942,l77509,491451,,568960,,xe" fillcolor="#3bc9ff [3033]" stroked="f">
                   <v:fill color2="#2ac5ff [3177]" rotate="t" colors="0 #54ceff;.5 #24ccff;1 #12bae5" focus="100%" type="gradient">
                     <o:fill v:ext="view" type="gradientUnscaled"/>
@@ -9979,7 +9997,7 @@
           </mc:Choice>
           <mc:Fallback>
             <w:pict>
-              <v:line w14:anchorId="0B049BE5" id="直接连接符 39" o:spid="_x0000_s1026" style="position:absolute;left:0;text-align:left;z-index:251654656;visibility:visible;mso-wrap-style:square;mso-wrap-distance-left:9pt;mso-wrap-distance-top:0;mso-wrap-distance-right:9pt;mso-wrap-distance-bottom:0;mso-position-horizontal:absolute;mso-position-horizontal-relative:text;mso-position-vertical:absolute;mso-position-vertical-relative:text" from="515.35pt,759.65pt" to="1049.6pt,759.65pt" o:gfxdata="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" strokecolor="gray [1629]" strokeweight="1.5pt">
+              <v:line w14:anchorId="393C16C2" id="直接连接符 39" o:spid="_x0000_s1026" style="position:absolute;left:0;text-align:left;z-index:251654656;visibility:visible;mso-wrap-style:square;mso-wrap-distance-left:9pt;mso-wrap-distance-top:0;mso-wrap-distance-right:9pt;mso-wrap-distance-bottom:0;mso-position-horizontal:absolute;mso-position-horizontal-relative:text;mso-position-vertical:absolute;mso-position-vertical-relative:text" from="515.35pt,759.65pt" to="1049.6pt,759.65pt" o:gfxdata="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" strokecolor="gray [1629]" strokeweight="1.5pt">
                 <v:stroke joinstyle="miter"/>
               </v:line>
             </w:pict>
@@ -11090,7 +11108,7 @@
 </file>
 
 <file path=customXml/itemProps2.xml><?xml version="1.0" encoding="utf-8"?>
-<ds:datastoreItem xmlns:ds="http://schemas.openxmlformats.org/officeDocument/2006/customXml" ds:itemID="{7DEA6E85-7FF4-419B-A18E-74B0260DBC56}">
+<ds:datastoreItem xmlns:ds="http://schemas.openxmlformats.org/officeDocument/2006/customXml" ds:itemID="{16784C99-E629-42AB-B5B7-EB75D6163385}">
   <ds:schemaRefs>
     <ds:schemaRef ds:uri="http://schemas.openxmlformats.org/officeDocument/2006/bibliography"/>
   </ds:schemaRefs>

</xml_diff>